<commit_message>
exactly finished lab02, include doc
</commit_message>
<xml_diff>
--- a/doc/实验2.docx
+++ b/doc/实验2.docx
@@ -767,7 +767,7 @@
         <w:spacing w:line="400" w:lineRule="exact"/>
         <w:ind w:left="862" w:hanging="442"/>
         <w:rPr>
-          <w:rFonts w:ascii="HarmonyOS Sans SC" w:eastAsia="HarmonyOS Sans SC" w:hAnsi="HarmonyOS Sans SC" w:hint="eastAsia"/>
+          <w:rFonts w:ascii="HarmonyOS Sans SC" w:eastAsia="HarmonyOS Sans SC" w:hAnsi="HarmonyOS Sans SC"/>
           <w:sz w:val="22"/>
           <w:szCs w:val="22"/>
         </w:rPr>
@@ -802,7 +802,23 @@
           <w:sz w:val="22"/>
           <w:szCs w:val="22"/>
         </w:rPr>
-        <w:t>通过矩阵类（初始化、随机生成、转置、加法、输出）练习面向对象设计、抽象建模与程序规范测试意识。</w:t>
+        <w:t>学习正则表达式和对应Java标准库中</w:t>
+      </w:r>
+      <w:r>
+        <w:rPr>
+          <w:rFonts w:ascii="HarmonyOS Sans SC" w:eastAsia="HarmonyOS Sans SC" w:hAnsi="HarmonyOS Sans SC"/>
+          <w:sz w:val="22"/>
+          <w:szCs w:val="22"/>
+        </w:rPr>
+        <w:t>java.util.regex.Matcher</w:t>
+      </w:r>
+      <w:r>
+        <w:rPr>
+          <w:rFonts w:ascii="HarmonyOS Sans SC" w:eastAsia="HarmonyOS Sans SC" w:hAnsi="HarmonyOS Sans SC" w:hint="eastAsia"/>
+          <w:sz w:val="22"/>
+          <w:szCs w:val="22"/>
+        </w:rPr>
+        <w:t>的应用</w:t>
       </w:r>
     </w:p>
     <w:p>
@@ -928,7 +944,7 @@
         <w:spacing w:line="400" w:lineRule="exact"/>
         <w:contextualSpacing w:val="0"/>
         <w:rPr>
-          <w:rFonts w:ascii="HarmonyOS Sans SC" w:eastAsia="HarmonyOS Sans SC" w:hAnsi="HarmonyOS Sans SC"/>
+          <w:rFonts w:ascii="HarmonyOS Sans SC" w:eastAsia="HarmonyOS Sans SC" w:hAnsi="HarmonyOS Sans SC" w:hint="eastAsia"/>
           <w:sz w:val="22"/>
           <w:szCs w:val="22"/>
         </w:rPr>
@@ -1011,7 +1027,39 @@
           <w:sz w:val="22"/>
           <w:szCs w:val="22"/>
         </w:rPr>
-        <w:t>跟C语言没差，不过重构toString很有意思，直接打印类名爽爽的，数组复制用了java标准库里的一个很好的方法，不用写for了</w:t>
+        <w:t>连续内存空间的存储栈，写过无数遍了不想再赘述原理</w:t>
+      </w:r>
+      <w:r>
+        <w:rPr>
+          <w:rFonts w:ascii="HarmonyOS Sans SC" w:eastAsia="HarmonyOS Sans SC" w:hAnsi="HarmonyOS Sans SC" w:hint="eastAsia"/>
+          <w:sz w:val="22"/>
+          <w:szCs w:val="22"/>
+        </w:rPr>
+        <w:t>不过重构toString很有意思，直接打印类名爽爽的，数组复制用了java标准库里的</w:t>
+      </w:r>
+      <w:r>
+        <w:rPr>
+          <w:rFonts w:ascii="HarmonyOS Sans SC" w:eastAsia="HarmonyOS Sans SC" w:hAnsi="HarmonyOS Sans SC"/>
+          <w:sz w:val="22"/>
+          <w:szCs w:val="22"/>
+        </w:rPr>
+        <w:t>System.arraycopy</w:t>
+      </w:r>
+      <w:r>
+        <w:rPr>
+          <w:rFonts w:ascii="HarmonyOS Sans SC" w:eastAsia="HarmonyOS Sans SC" w:hAnsi="HarmonyOS Sans SC" w:hint="eastAsia"/>
+          <w:sz w:val="22"/>
+          <w:szCs w:val="22"/>
+        </w:rPr>
+        <w:t>，不用写for了</w:t>
+      </w:r>
+      <w:r>
+        <w:rPr>
+          <w:rFonts w:ascii="HarmonyOS Sans SC" w:eastAsia="HarmonyOS Sans SC" w:hAnsi="HarmonyOS Sans SC" w:hint="eastAsia"/>
+          <w:sz w:val="22"/>
+          <w:szCs w:val="22"/>
+        </w:rPr>
+        <w:t>，好好利用别人造的轮子</w:t>
       </w:r>
     </w:p>
     <w:p>
@@ -1035,7 +1083,23 @@
           <w:sz w:val="22"/>
           <w:szCs w:val="22"/>
         </w:rPr>
-        <w:t>%d</w:t>
+        <w:t>本质指针指来指去，不过毕竟面向对象的编程</w:t>
+      </w:r>
+      <w:r>
+        <w:rPr>
+          <w:rFonts w:ascii="HarmonyOS Sans SC" w:eastAsia="HarmonyOS Sans SC" w:hAnsi="HarmonyOS Sans SC" w:hint="eastAsia"/>
+          <w:sz w:val="22"/>
+          <w:szCs w:val="22"/>
+        </w:rPr>
+        <w:t>，</w:t>
+      </w:r>
+      <w:r>
+        <w:rPr>
+          <w:rFonts w:ascii="HarmonyOS Sans SC" w:eastAsia="HarmonyOS Sans SC" w:hAnsi="HarmonyOS Sans SC" w:hint="eastAsia"/>
+          <w:sz w:val="22"/>
+          <w:szCs w:val="22"/>
+        </w:rPr>
+        <w:t>直接操作方法而不是像C语言那样通过函数→结构体，搞清楚方法里面的变量和对象里面的成员的关系，用语言去描述有点困难但是实际上手写就挺方便挺有感觉的。</w:t>
       </w:r>
     </w:p>
     <w:p>
@@ -1048,11 +1112,59 @@
         <w:spacing w:line="400" w:lineRule="exact"/>
         <w:contextualSpacing w:val="0"/>
         <w:rPr>
-          <w:rFonts w:ascii="HarmonyOS Sans SC" w:eastAsia="HarmonyOS Sans SC" w:hAnsi="HarmonyOS Sans SC" w:hint="eastAsia"/>
-          <w:sz w:val="22"/>
-          <w:szCs w:val="22"/>
-        </w:rPr>
-      </w:pPr>
+          <w:rFonts w:ascii="HarmonyOS Sans SC" w:eastAsia="HarmonyOS Sans SC" w:hAnsi="HarmonyOS Sans SC"/>
+          <w:sz w:val="22"/>
+          <w:szCs w:val="22"/>
+        </w:rPr>
+      </w:pPr>
+      <w:r>
+        <w:rPr>
+          <w:rFonts w:ascii="HarmonyOS Sans SC" w:eastAsia="HarmonyOS Sans SC" w:hAnsi="HarmonyOS Sans SC" w:hint="eastAsia"/>
+          <w:sz w:val="22"/>
+          <w:szCs w:val="22"/>
+        </w:rPr>
+        <w:t>如果上一题的方法规定只能用void直接操作当前list的话，那么这一题就是让我们应用方法的返回值且数据类型是引用类型</w:t>
+      </w:r>
+    </w:p>
+    <w:p>
+      <w:pPr>
+        <w:pStyle w:val="a9"/>
+        <w:numPr>
+          <w:ilvl w:val="0"/>
+          <w:numId w:val="3"/>
+        </w:numPr>
+        <w:spacing w:line="400" w:lineRule="exact"/>
+        <w:contextualSpacing w:val="0"/>
+        <w:rPr>
+          <w:rFonts w:ascii="HarmonyOS Sans SC" w:eastAsia="HarmonyOS Sans SC" w:hAnsi="HarmonyOS Sans SC" w:hint="eastAsia"/>
+          <w:sz w:val="22"/>
+          <w:szCs w:val="22"/>
+        </w:rPr>
+      </w:pPr>
+      <w:r>
+        <w:rPr>
+          <w:rFonts w:ascii="HarmonyOS Sans SC" w:eastAsia="HarmonyOS Sans SC" w:hAnsi="HarmonyOS Sans SC" w:hint="eastAsia"/>
+          <w:sz w:val="22"/>
+          <w:szCs w:val="22"/>
+        </w:rPr>
+        <w:t>为此我专门去学了几个小时的正则表达式，感觉挺神奇有种豁然开朗的感觉，先弄懂正则表达式的规则和为什么要学它，然后再用</w:t>
+      </w:r>
+      <w:r>
+        <w:rPr>
+          <w:rFonts w:ascii="HarmonyOS Sans SC" w:eastAsia="HarmonyOS Sans SC" w:hAnsi="HarmonyOS Sans SC"/>
+          <w:sz w:val="22"/>
+          <w:szCs w:val="22"/>
+        </w:rPr>
+        <w:t>java.util.regex.Matcher</w:t>
+      </w:r>
+      <w:r>
+        <w:rPr>
+          <w:rFonts w:ascii="HarmonyOS Sans SC" w:eastAsia="HarmonyOS Sans SC" w:hAnsi="HarmonyOS Sans SC" w:hint="eastAsia"/>
+          <w:sz w:val="22"/>
+          <w:szCs w:val="22"/>
+        </w:rPr>
+        <w:t>去实际应用</w:t>
+      </w:r>
     </w:p>
     <w:p>
       <w:pPr>
@@ -1174,7 +1286,6 @@
           <w:sz w:val="22"/>
           <w:szCs w:val="22"/>
         </w:rPr>
-        <w:lastRenderedPageBreak/>
         <w:t>运行结果：</w:t>
       </w:r>
     </w:p>
@@ -1208,6 +1319,61 @@
                 <w:szCs w:val="22"/>
               </w:rPr>
             </w:pPr>
+            <w:r>
+              <w:rPr>
+                <w:noProof/>
+                <w14:ligatures w14:val="standardContextual"/>
+              </w:rPr>
+              <w:drawing>
+                <wp:anchor distT="0" distB="0" distL="114300" distR="114300" simplePos="0" relativeHeight="251661312" behindDoc="0" locked="0" layoutInCell="1" allowOverlap="1" wp14:anchorId="0D1FC927" wp14:editId="53C4DD76">
+                  <wp:simplePos x="0" y="0"/>
+                  <wp:positionH relativeFrom="column">
+                    <wp:posOffset>-60960</wp:posOffset>
+                  </wp:positionH>
+                  <wp:positionV relativeFrom="paragraph">
+                    <wp:posOffset>264160</wp:posOffset>
+                  </wp:positionV>
+                  <wp:extent cx="4700270" cy="1762125"/>
+                  <wp:effectExtent l="0" t="0" r="5080" b="9525"/>
+                  <wp:wrapTopAndBottom/>
+                  <wp:docPr id="1" name="图片 1"/>
+                  <wp:cNvGraphicFramePr>
+                    <a:graphicFrameLocks xmlns:a="http://schemas.openxmlformats.org/drawingml/2006/main" noChangeAspect="1"/>
+                  </wp:cNvGraphicFramePr>
+                  <a:graphic xmlns:a="http://schemas.openxmlformats.org/drawingml/2006/main">
+                    <a:graphicData uri="http://schemas.openxmlformats.org/drawingml/2006/picture">
+                      <pic:pic xmlns:pic="http://schemas.openxmlformats.org/drawingml/2006/picture">
+                        <pic:nvPicPr>
+                          <pic:cNvPr id="1" name=""/>
+                          <pic:cNvPicPr/>
+                        </pic:nvPicPr>
+                        <pic:blipFill>
+                          <a:blip r:embed="rId11"/>
+                          <a:stretch>
+                            <a:fillRect/>
+                          </a:stretch>
+                        </pic:blipFill>
+                        <pic:spPr>
+                          <a:xfrm>
+                            <a:off x="0" y="0"/>
+                            <a:ext cx="4700270" cy="1762125"/>
+                          </a:xfrm>
+                          <a:prstGeom prst="rect">
+                            <a:avLst/>
+                          </a:prstGeom>
+                        </pic:spPr>
+                      </pic:pic>
+                    </a:graphicData>
+                  </a:graphic>
+                  <wp14:sizeRelH relativeFrom="margin">
+                    <wp14:pctWidth>0</wp14:pctWidth>
+                  </wp14:sizeRelH>
+                  <wp14:sizeRelV relativeFrom="margin">
+                    <wp14:pctHeight>0</wp14:pctHeight>
+                  </wp14:sizeRelV>
+                </wp:anchor>
+              </w:drawing>
+            </w:r>
           </w:p>
         </w:tc>
       </w:tr>
@@ -1340,10 +1506,85 @@
                 <w:szCs w:val="22"/>
               </w:rPr>
             </w:pPr>
+            <w:r>
+              <w:rPr>
+                <w:noProof/>
+                <w14:ligatures w14:val="standardContextual"/>
+              </w:rPr>
+              <w:drawing>
+                <wp:anchor distT="0" distB="0" distL="114300" distR="114300" simplePos="0" relativeHeight="251663360" behindDoc="0" locked="0" layoutInCell="1" allowOverlap="1" wp14:anchorId="615E8793" wp14:editId="21D957A7">
+                  <wp:simplePos x="0" y="0"/>
+                  <wp:positionH relativeFrom="column">
+                    <wp:posOffset>-3810</wp:posOffset>
+                  </wp:positionH>
+                  <wp:positionV relativeFrom="paragraph">
+                    <wp:posOffset>260350</wp:posOffset>
+                  </wp:positionV>
+                  <wp:extent cx="3359785" cy="3257550"/>
+                  <wp:effectExtent l="0" t="0" r="0" b="0"/>
+                  <wp:wrapTopAndBottom/>
+                  <wp:docPr id="2" name="图片 2"/>
+                  <wp:cNvGraphicFramePr>
+                    <a:graphicFrameLocks xmlns:a="http://schemas.openxmlformats.org/drawingml/2006/main" noChangeAspect="1"/>
+                  </wp:cNvGraphicFramePr>
+                  <a:graphic xmlns:a="http://schemas.openxmlformats.org/drawingml/2006/main">
+                    <a:graphicData uri="http://schemas.openxmlformats.org/drawingml/2006/picture">
+                      <pic:pic xmlns:pic="http://schemas.openxmlformats.org/drawingml/2006/picture">
+                        <pic:nvPicPr>
+                          <pic:cNvPr id="1" name=""/>
+                          <pic:cNvPicPr/>
+                        </pic:nvPicPr>
+                        <pic:blipFill>
+                          <a:blip r:embed="rId12"/>
+                          <a:stretch>
+                            <a:fillRect/>
+                          </a:stretch>
+                        </pic:blipFill>
+                        <pic:spPr>
+                          <a:xfrm>
+                            <a:off x="0" y="0"/>
+                            <a:ext cx="3359785" cy="3257550"/>
+                          </a:xfrm>
+                          <a:prstGeom prst="rect">
+                            <a:avLst/>
+                          </a:prstGeom>
+                        </pic:spPr>
+                      </pic:pic>
+                    </a:graphicData>
+                  </a:graphic>
+                  <wp14:sizeRelH relativeFrom="margin">
+                    <wp14:pctWidth>0</wp14:pctWidth>
+                  </wp14:sizeRelH>
+                  <wp14:sizeRelV relativeFrom="margin">
+                    <wp14:pctHeight>0</wp14:pctHeight>
+                  </wp14:sizeRelV>
+                </wp:anchor>
+              </w:drawing>
+            </w:r>
           </w:p>
         </w:tc>
       </w:tr>
     </w:tbl>
+    <w:p>
+      <w:pPr>
+        <w:spacing w:line="400" w:lineRule="exact"/>
+        <w:rPr>
+          <w:rFonts w:ascii="HarmonyOS Sans SC" w:eastAsia="HarmonyOS Sans SC" w:hAnsi="HarmonyOS Sans SC"/>
+          <w:sz w:val="22"/>
+          <w:szCs w:val="22"/>
+        </w:rPr>
+      </w:pPr>
+    </w:p>
+    <w:p>
+      <w:pPr>
+        <w:spacing w:line="400" w:lineRule="exact"/>
+        <w:rPr>
+          <w:rFonts w:ascii="HarmonyOS Sans SC" w:eastAsia="HarmonyOS Sans SC" w:hAnsi="HarmonyOS Sans SC"/>
+          <w:sz w:val="22"/>
+          <w:szCs w:val="22"/>
+        </w:rPr>
+      </w:pPr>
+    </w:p>
     <w:p>
       <w:pPr>
         <w:spacing w:line="400" w:lineRule="exact"/>
@@ -1377,6 +1618,7 @@
           <w:sz w:val="22"/>
           <w:szCs w:val="22"/>
         </w:rPr>
+        <w:lastRenderedPageBreak/>
         <w:t>调试过程：</w:t>
       </w:r>
     </w:p>
@@ -1472,10 +1714,215 @@
                 <w:szCs w:val="22"/>
               </w:rPr>
             </w:pPr>
+            <w:r>
+              <w:rPr>
+                <w:noProof/>
+                <w14:ligatures w14:val="standardContextual"/>
+              </w:rPr>
+              <w:drawing>
+                <wp:anchor distT="0" distB="0" distL="114300" distR="114300" simplePos="0" relativeHeight="251665408" behindDoc="0" locked="0" layoutInCell="1" allowOverlap="1" wp14:anchorId="51E3C8EE" wp14:editId="26C18D25">
+                  <wp:simplePos x="0" y="0"/>
+                  <wp:positionH relativeFrom="column">
+                    <wp:posOffset>-60960</wp:posOffset>
+                  </wp:positionH>
+                  <wp:positionV relativeFrom="paragraph">
+                    <wp:posOffset>266700</wp:posOffset>
+                  </wp:positionV>
+                  <wp:extent cx="3419475" cy="3514725"/>
+                  <wp:effectExtent l="0" t="0" r="9525" b="9525"/>
+                  <wp:wrapTopAndBottom/>
+                  <wp:docPr id="3" name="图片 3"/>
+                  <wp:cNvGraphicFramePr>
+                    <a:graphicFrameLocks xmlns:a="http://schemas.openxmlformats.org/drawingml/2006/main" noChangeAspect="1"/>
+                  </wp:cNvGraphicFramePr>
+                  <a:graphic xmlns:a="http://schemas.openxmlformats.org/drawingml/2006/main">
+                    <a:graphicData uri="http://schemas.openxmlformats.org/drawingml/2006/picture">
+                      <pic:pic xmlns:pic="http://schemas.openxmlformats.org/drawingml/2006/picture">
+                        <pic:nvPicPr>
+                          <pic:cNvPr id="1" name=""/>
+                          <pic:cNvPicPr/>
+                        </pic:nvPicPr>
+                        <pic:blipFill>
+                          <a:blip r:embed="rId13"/>
+                          <a:stretch>
+                            <a:fillRect/>
+                          </a:stretch>
+                        </pic:blipFill>
+                        <pic:spPr>
+                          <a:xfrm>
+                            <a:off x="0" y="0"/>
+                            <a:ext cx="3419475" cy="3514725"/>
+                          </a:xfrm>
+                          <a:prstGeom prst="rect">
+                            <a:avLst/>
+                          </a:prstGeom>
+                        </pic:spPr>
+                      </pic:pic>
+                    </a:graphicData>
+                  </a:graphic>
+                  <wp14:sizeRelH relativeFrom="margin">
+                    <wp14:pctWidth>0</wp14:pctWidth>
+                  </wp14:sizeRelH>
+                  <wp14:sizeRelV relativeFrom="margin">
+                    <wp14:pctHeight>0</wp14:pctHeight>
+                  </wp14:sizeRelV>
+                </wp:anchor>
+              </w:drawing>
+            </w:r>
           </w:p>
         </w:tc>
       </w:tr>
     </w:tbl>
+    <w:p>
+      <w:pPr>
+        <w:spacing w:line="400" w:lineRule="exact"/>
+        <w:rPr>
+          <w:rFonts w:ascii="HarmonyOS Sans SC" w:eastAsia="HarmonyOS Sans SC" w:hAnsi="HarmonyOS Sans SC"/>
+          <w:sz w:val="22"/>
+          <w:szCs w:val="22"/>
+        </w:rPr>
+      </w:pPr>
+    </w:p>
+    <w:p>
+      <w:pPr>
+        <w:spacing w:line="400" w:lineRule="exact"/>
+        <w:rPr>
+          <w:rFonts w:ascii="HarmonyOS Sans SC" w:eastAsia="HarmonyOS Sans SC" w:hAnsi="HarmonyOS Sans SC"/>
+          <w:sz w:val="22"/>
+          <w:szCs w:val="22"/>
+        </w:rPr>
+      </w:pPr>
+    </w:p>
+    <w:p>
+      <w:pPr>
+        <w:spacing w:line="400" w:lineRule="exact"/>
+        <w:rPr>
+          <w:rFonts w:ascii="HarmonyOS Sans SC" w:eastAsia="HarmonyOS Sans SC" w:hAnsi="HarmonyOS Sans SC"/>
+          <w:sz w:val="22"/>
+          <w:szCs w:val="22"/>
+        </w:rPr>
+      </w:pPr>
+    </w:p>
+    <w:p>
+      <w:pPr>
+        <w:spacing w:line="400" w:lineRule="exact"/>
+        <w:rPr>
+          <w:rFonts w:ascii="HarmonyOS Sans SC" w:eastAsia="HarmonyOS Sans SC" w:hAnsi="HarmonyOS Sans SC"/>
+          <w:sz w:val="22"/>
+          <w:szCs w:val="22"/>
+        </w:rPr>
+      </w:pPr>
+    </w:p>
+    <w:p>
+      <w:pPr>
+        <w:spacing w:line="400" w:lineRule="exact"/>
+        <w:rPr>
+          <w:rFonts w:ascii="HarmonyOS Sans SC" w:eastAsia="HarmonyOS Sans SC" w:hAnsi="HarmonyOS Sans SC"/>
+          <w:sz w:val="22"/>
+          <w:szCs w:val="22"/>
+        </w:rPr>
+      </w:pPr>
+    </w:p>
+    <w:p>
+      <w:pPr>
+        <w:spacing w:line="400" w:lineRule="exact"/>
+        <w:rPr>
+          <w:rFonts w:ascii="HarmonyOS Sans SC" w:eastAsia="HarmonyOS Sans SC" w:hAnsi="HarmonyOS Sans SC"/>
+          <w:sz w:val="22"/>
+          <w:szCs w:val="22"/>
+        </w:rPr>
+      </w:pPr>
+    </w:p>
+    <w:p>
+      <w:pPr>
+        <w:spacing w:line="400" w:lineRule="exact"/>
+        <w:rPr>
+          <w:rFonts w:ascii="HarmonyOS Sans SC" w:eastAsia="HarmonyOS Sans SC" w:hAnsi="HarmonyOS Sans SC"/>
+          <w:sz w:val="22"/>
+          <w:szCs w:val="22"/>
+        </w:rPr>
+      </w:pPr>
+    </w:p>
+    <w:p>
+      <w:pPr>
+        <w:spacing w:line="400" w:lineRule="exact"/>
+        <w:rPr>
+          <w:rFonts w:ascii="HarmonyOS Sans SC" w:eastAsia="HarmonyOS Sans SC" w:hAnsi="HarmonyOS Sans SC"/>
+          <w:sz w:val="22"/>
+          <w:szCs w:val="22"/>
+        </w:rPr>
+      </w:pPr>
+    </w:p>
+    <w:p>
+      <w:pPr>
+        <w:spacing w:line="400" w:lineRule="exact"/>
+        <w:rPr>
+          <w:rFonts w:ascii="HarmonyOS Sans SC" w:eastAsia="HarmonyOS Sans SC" w:hAnsi="HarmonyOS Sans SC"/>
+          <w:sz w:val="22"/>
+          <w:szCs w:val="22"/>
+        </w:rPr>
+      </w:pPr>
+    </w:p>
+    <w:p>
+      <w:pPr>
+        <w:spacing w:line="400" w:lineRule="exact"/>
+        <w:rPr>
+          <w:rFonts w:ascii="HarmonyOS Sans SC" w:eastAsia="HarmonyOS Sans SC" w:hAnsi="HarmonyOS Sans SC"/>
+          <w:sz w:val="22"/>
+          <w:szCs w:val="22"/>
+        </w:rPr>
+      </w:pPr>
+    </w:p>
+    <w:p>
+      <w:pPr>
+        <w:spacing w:line="400" w:lineRule="exact"/>
+        <w:rPr>
+          <w:rFonts w:ascii="HarmonyOS Sans SC" w:eastAsia="HarmonyOS Sans SC" w:hAnsi="HarmonyOS Sans SC"/>
+          <w:sz w:val="22"/>
+          <w:szCs w:val="22"/>
+        </w:rPr>
+      </w:pPr>
+    </w:p>
+    <w:p>
+      <w:pPr>
+        <w:spacing w:line="400" w:lineRule="exact"/>
+        <w:rPr>
+          <w:rFonts w:ascii="HarmonyOS Sans SC" w:eastAsia="HarmonyOS Sans SC" w:hAnsi="HarmonyOS Sans SC"/>
+          <w:sz w:val="22"/>
+          <w:szCs w:val="22"/>
+        </w:rPr>
+      </w:pPr>
+    </w:p>
+    <w:p>
+      <w:pPr>
+        <w:spacing w:line="400" w:lineRule="exact"/>
+        <w:rPr>
+          <w:rFonts w:ascii="HarmonyOS Sans SC" w:eastAsia="HarmonyOS Sans SC" w:hAnsi="HarmonyOS Sans SC"/>
+          <w:sz w:val="22"/>
+          <w:szCs w:val="22"/>
+        </w:rPr>
+      </w:pPr>
+    </w:p>
+    <w:p>
+      <w:pPr>
+        <w:spacing w:line="400" w:lineRule="exact"/>
+        <w:rPr>
+          <w:rFonts w:ascii="HarmonyOS Sans SC" w:eastAsia="HarmonyOS Sans SC" w:hAnsi="HarmonyOS Sans SC"/>
+          <w:sz w:val="22"/>
+          <w:szCs w:val="22"/>
+        </w:rPr>
+      </w:pPr>
+    </w:p>
+    <w:p>
+      <w:pPr>
+        <w:spacing w:line="400" w:lineRule="exact"/>
+        <w:rPr>
+          <w:rFonts w:ascii="HarmonyOS Sans SC" w:eastAsia="HarmonyOS Sans SC" w:hAnsi="HarmonyOS Sans SC"/>
+          <w:sz w:val="22"/>
+          <w:szCs w:val="22"/>
+        </w:rPr>
+      </w:pPr>
+    </w:p>
     <w:p>
       <w:pPr>
         <w:spacing w:line="400" w:lineRule="exact"/>
@@ -1509,6 +1956,7 @@
           <w:sz w:val="22"/>
           <w:szCs w:val="22"/>
         </w:rPr>
+        <w:lastRenderedPageBreak/>
         <w:t>调试过程：</w:t>
       </w:r>
     </w:p>
@@ -1534,7 +1982,7 @@
               <w:ind w:left="0"/>
               <w:contextualSpacing w:val="0"/>
               <w:rPr>
-                <w:rFonts w:ascii="HarmonyOS Sans SC" w:eastAsia="HarmonyOS Sans SC" w:hAnsi="HarmonyOS Sans SC" w:hint="eastAsia"/>
+                <w:rFonts w:ascii="HarmonyOS Sans SC" w:eastAsia="HarmonyOS Sans SC" w:hAnsi="HarmonyOS Sans SC"/>
                 <w:sz w:val="22"/>
                 <w:szCs w:val="22"/>
               </w:rPr>
@@ -1545,8 +1993,89 @@
                 <w:sz w:val="22"/>
                 <w:szCs w:val="22"/>
               </w:rPr>
-              <w:t>简单程序无须debug</w:t>
+              <w:t>事前学习也算是debug的一个过程吗…？我感觉可以放笔记md</w:t>
             </w:r>
+          </w:p>
+          <w:p>
+            <w:pPr>
+              <w:pStyle w:val="a9"/>
+              <w:spacing w:line="400" w:lineRule="exact"/>
+              <w:ind w:left="0"/>
+              <w:contextualSpacing w:val="0"/>
+              <w:rPr>
+                <w:rFonts w:ascii="HarmonyOS Sans SC" w:eastAsia="HarmonyOS Sans SC" w:hAnsi="HarmonyOS Sans SC"/>
+                <w:sz w:val="22"/>
+                <w:szCs w:val="22"/>
+              </w:rPr>
+            </w:pPr>
+            <w:r>
+              <w:rPr>
+                <w:noProof/>
+                <w14:ligatures w14:val="standardContextual"/>
+              </w:rPr>
+              <w:drawing>
+                <wp:anchor distT="0" distB="0" distL="114300" distR="114300" simplePos="0" relativeHeight="251667456" behindDoc="0" locked="0" layoutInCell="1" allowOverlap="1" wp14:anchorId="232C9AAD" wp14:editId="15B70CCC">
+                  <wp:simplePos x="0" y="0"/>
+                  <wp:positionH relativeFrom="column">
+                    <wp:posOffset>-7620</wp:posOffset>
+                  </wp:positionH>
+                  <wp:positionV relativeFrom="paragraph">
+                    <wp:posOffset>1270</wp:posOffset>
+                  </wp:positionV>
+                  <wp:extent cx="3291840" cy="7299960"/>
+                  <wp:effectExtent l="0" t="0" r="3810" b="0"/>
+                  <wp:wrapTopAndBottom/>
+                  <wp:docPr id="5" name="图片 5"/>
+                  <wp:cNvGraphicFramePr>
+                    <a:graphicFrameLocks xmlns:a="http://schemas.openxmlformats.org/drawingml/2006/main" noChangeAspect="1"/>
+                  </wp:cNvGraphicFramePr>
+                  <a:graphic xmlns:a="http://schemas.openxmlformats.org/drawingml/2006/main">
+                    <a:graphicData uri="http://schemas.openxmlformats.org/drawingml/2006/picture">
+                      <pic:pic xmlns:pic="http://schemas.openxmlformats.org/drawingml/2006/picture">
+                        <pic:nvPicPr>
+                          <pic:cNvPr id="1" name=""/>
+                          <pic:cNvPicPr/>
+                        </pic:nvPicPr>
+                        <pic:blipFill>
+                          <a:blip r:embed="rId14"/>
+                          <a:stretch>
+                            <a:fillRect/>
+                          </a:stretch>
+                        </pic:blipFill>
+                        <pic:spPr>
+                          <a:xfrm>
+                            <a:off x="0" y="0"/>
+                            <a:ext cx="3291840" cy="7299960"/>
+                          </a:xfrm>
+                          <a:prstGeom prst="rect">
+                            <a:avLst/>
+                          </a:prstGeom>
+                        </pic:spPr>
+                      </pic:pic>
+                    </a:graphicData>
+                  </a:graphic>
+                  <wp14:sizeRelH relativeFrom="margin">
+                    <wp14:pctWidth>0</wp14:pctWidth>
+                  </wp14:sizeRelH>
+                  <wp14:sizeRelV relativeFrom="margin">
+                    <wp14:pctHeight>0</wp14:pctHeight>
+                  </wp14:sizeRelV>
+                </wp:anchor>
+              </w:drawing>
+            </w:r>
+          </w:p>
+          <w:p>
+            <w:pPr>
+              <w:pStyle w:val="a9"/>
+              <w:spacing w:line="400" w:lineRule="exact"/>
+              <w:ind w:left="0"/>
+              <w:contextualSpacing w:val="0"/>
+              <w:rPr>
+                <w:rFonts w:ascii="HarmonyOS Sans SC" w:eastAsia="HarmonyOS Sans SC" w:hAnsi="HarmonyOS Sans SC" w:hint="eastAsia"/>
+                <w:sz w:val="22"/>
+                <w:szCs w:val="22"/>
+              </w:rPr>
+            </w:pPr>
           </w:p>
         </w:tc>
       </w:tr>
@@ -1604,138 +2133,62 @@
                 <w:szCs w:val="22"/>
               </w:rPr>
             </w:pPr>
-          </w:p>
-        </w:tc>
-      </w:tr>
-    </w:tbl>
-    <w:p>
-      <w:pPr>
-        <w:spacing w:line="400" w:lineRule="exact"/>
-        <w:rPr>
-          <w:rFonts w:ascii="HarmonyOS Sans SC" w:eastAsia="HarmonyOS Sans SC" w:hAnsi="HarmonyOS Sans SC" w:hint="eastAsia"/>
-          <w:sz w:val="22"/>
-          <w:szCs w:val="22"/>
-        </w:rPr>
-      </w:pPr>
-    </w:p>
-    <w:p>
-      <w:pPr>
-        <w:pStyle w:val="a9"/>
-        <w:numPr>
-          <w:ilvl w:val="0"/>
-          <w:numId w:val="4"/>
-        </w:numPr>
-        <w:spacing w:line="400" w:lineRule="exact"/>
-        <w:contextualSpacing w:val="0"/>
-        <w:rPr>
-          <w:rFonts w:ascii="HarmonyOS Sans SC" w:eastAsia="HarmonyOS Sans SC" w:hAnsi="HarmonyOS Sans SC" w:hint="eastAsia"/>
-          <w:sz w:val="22"/>
-          <w:szCs w:val="22"/>
-        </w:rPr>
-      </w:pPr>
-      <w:r>
-        <w:rPr>
-          <w:rFonts w:ascii="HarmonyOS Sans SC" w:eastAsia="HarmonyOS Sans SC" w:hAnsi="HarmonyOS Sans SC" w:hint="eastAsia"/>
-          <w:b/>
-          <w:bCs/>
-          <w:sz w:val="22"/>
-          <w:szCs w:val="22"/>
-        </w:rPr>
-        <w:t>调试过程：</w:t>
-      </w:r>
-    </w:p>
-    <w:tbl>
-      <w:tblPr>
-        <w:tblStyle w:val="af2"/>
-        <w:tblW w:w="0" w:type="auto"/>
-        <w:tblInd w:w="860" w:type="dxa"/>
-        <w:tblLook w:val="04A0" w:firstRow="1" w:lastRow="0" w:firstColumn="1" w:lastColumn="0" w:noHBand="0" w:noVBand="1"/>
-      </w:tblPr>
-      <w:tblGrid>
-        <w:gridCol w:w="8627"/>
-      </w:tblGrid>
-      <w:tr>
-        <w:tc>
-          <w:tcPr>
-            <w:tcW w:w="9487" w:type="dxa"/>
-          </w:tcPr>
-          <w:p>
-            <w:pPr>
-              <w:pStyle w:val="a9"/>
-              <w:spacing w:line="400" w:lineRule="exact"/>
-              <w:ind w:left="0"/>
-              <w:contextualSpacing w:val="0"/>
-              <w:rPr>
-                <w:rFonts w:ascii="HarmonyOS Sans SC" w:eastAsia="HarmonyOS Sans SC" w:hAnsi="HarmonyOS Sans SC" w:hint="eastAsia"/>
-                <w:sz w:val="22"/>
-                <w:szCs w:val="22"/>
-              </w:rPr>
-            </w:pPr>
             <w:r>
               <w:rPr>
-                <w:rFonts w:ascii="HarmonyOS Sans SC" w:eastAsia="HarmonyOS Sans SC" w:hAnsi="HarmonyOS Sans SC" w:hint="eastAsia"/>
-                <w:sz w:val="22"/>
-                <w:szCs w:val="22"/>
+                <w:noProof/>
+                <w14:ligatures w14:val="standardContextual"/>
               </w:rPr>
-              <w:t>简单程序无须debug</w:t>
+              <w:lastRenderedPageBreak/>
+              <w:drawing>
+                <wp:anchor distT="0" distB="0" distL="114300" distR="114300" simplePos="0" relativeHeight="251669504" behindDoc="0" locked="0" layoutInCell="1" allowOverlap="1" wp14:anchorId="10828C02" wp14:editId="4A5938D9">
+                  <wp:simplePos x="0" y="0"/>
+                  <wp:positionH relativeFrom="column">
+                    <wp:posOffset>-63500</wp:posOffset>
+                  </wp:positionH>
+                  <wp:positionV relativeFrom="paragraph">
+                    <wp:posOffset>255905</wp:posOffset>
+                  </wp:positionV>
+                  <wp:extent cx="5239385" cy="2701290"/>
+                  <wp:effectExtent l="0" t="0" r="0" b="3810"/>
+                  <wp:wrapTopAndBottom/>
+                  <wp:docPr id="6" name="图片 6"/>
+                  <wp:cNvGraphicFramePr>
+                    <a:graphicFrameLocks xmlns:a="http://schemas.openxmlformats.org/drawingml/2006/main" noChangeAspect="1"/>
+                  </wp:cNvGraphicFramePr>
+                  <a:graphic xmlns:a="http://schemas.openxmlformats.org/drawingml/2006/main">
+                    <a:graphicData uri="http://schemas.openxmlformats.org/drawingml/2006/picture">
+                      <pic:pic xmlns:pic="http://schemas.openxmlformats.org/drawingml/2006/picture">
+                        <pic:nvPicPr>
+                          <pic:cNvPr id="1" name=""/>
+                          <pic:cNvPicPr/>
+                        </pic:nvPicPr>
+                        <pic:blipFill>
+                          <a:blip r:embed="rId15"/>
+                          <a:stretch>
+                            <a:fillRect/>
+                          </a:stretch>
+                        </pic:blipFill>
+                        <pic:spPr>
+                          <a:xfrm>
+                            <a:off x="0" y="0"/>
+                            <a:ext cx="5239385" cy="2701290"/>
+                          </a:xfrm>
+                          <a:prstGeom prst="rect">
+                            <a:avLst/>
+                          </a:prstGeom>
+                        </pic:spPr>
+                      </pic:pic>
+                    </a:graphicData>
+                  </a:graphic>
+                  <wp14:sizeRelH relativeFrom="margin">
+                    <wp14:pctWidth>0</wp14:pctWidth>
+                  </wp14:sizeRelH>
+                  <wp14:sizeRelV relativeFrom="margin">
+                    <wp14:pctHeight>0</wp14:pctHeight>
+                  </wp14:sizeRelV>
+                </wp:anchor>
+              </w:drawing>
             </w:r>
-          </w:p>
-        </w:tc>
-      </w:tr>
-    </w:tbl>
-    <w:p>
-      <w:pPr>
-        <w:pStyle w:val="a9"/>
-        <w:spacing w:line="400" w:lineRule="exact"/>
-        <w:ind w:left="860"/>
-        <w:contextualSpacing w:val="0"/>
-        <w:rPr>
-          <w:rFonts w:ascii="HarmonyOS Sans SC" w:eastAsia="HarmonyOS Sans SC" w:hAnsi="HarmonyOS Sans SC" w:hint="eastAsia"/>
-          <w:sz w:val="22"/>
-          <w:szCs w:val="22"/>
-        </w:rPr>
-      </w:pPr>
-      <w:r>
-        <w:rPr>
-          <w:rFonts w:ascii="HarmonyOS Sans SC" w:eastAsia="HarmonyOS Sans SC" w:hAnsi="HarmonyOS Sans SC" w:hint="eastAsia"/>
-          <w:b/>
-          <w:bCs/>
-          <w:sz w:val="22"/>
-          <w:szCs w:val="22"/>
-        </w:rPr>
-        <w:t>运行结果：</w:t>
-      </w:r>
-    </w:p>
-    <w:tbl>
-      <w:tblPr>
-        <w:tblStyle w:val="af2"/>
-        <w:tblW w:w="0" w:type="auto"/>
-        <w:tblInd w:w="860" w:type="dxa"/>
-        <w:tblLook w:val="04A0" w:firstRow="1" w:lastRow="0" w:firstColumn="1" w:lastColumn="0" w:noHBand="0" w:noVBand="1"/>
-      </w:tblPr>
-      <w:tblGrid>
-        <w:gridCol w:w="8627"/>
-      </w:tblGrid>
-      <w:tr>
-        <w:tc>
-          <w:tcPr>
-            <w:tcW w:w="8627" w:type="dxa"/>
-            <w:tcBorders>
-              <w:top w:val="single" w:sz="4" w:space="0" w:color="auto"/>
-              <w:left w:val="single" w:sz="4" w:space="0" w:color="auto"/>
-              <w:bottom w:val="single" w:sz="4" w:space="0" w:color="auto"/>
-              <w:right w:val="single" w:sz="4" w:space="0" w:color="auto"/>
-            </w:tcBorders>
-          </w:tcPr>
-          <w:p>
-            <w:pPr>
-              <w:spacing w:line="400" w:lineRule="exact"/>
-              <w:rPr>
-                <w:rFonts w:ascii="HarmonyOS Sans SC" w:eastAsia="HarmonyOS Sans SC" w:hAnsi="HarmonyOS Sans SC" w:hint="eastAsia"/>
-                <w:sz w:val="22"/>
-                <w:szCs w:val="22"/>
-              </w:rPr>
-            </w:pPr>
           </w:p>
         </w:tc>
       </w:tr>
@@ -1797,7 +2250,7 @@
           <w:sz w:val="22"/>
           <w:szCs w:val="22"/>
         </w:rPr>
-        <w:t>%d</w:t>
+        <w:t>面向对象是一个初识很痛苦，但实际上用起来却感觉很神奇的编程思想，第一次接触确实神奇，不过要是是学C++开始的就好了，语言过渡得能更快一点，不知什么时候能够具体体现GC的方便</w:t>
       </w:r>
     </w:p>
     <w:p>
@@ -1821,24 +2274,8 @@
           <w:sz w:val="22"/>
           <w:szCs w:val="22"/>
         </w:rPr>
-        <w:t>%d</w:t>
-      </w:r>
-    </w:p>
-    <w:p>
-      <w:pPr>
-        <w:pStyle w:val="a9"/>
-        <w:numPr>
-          <w:ilvl w:val="0"/>
-          <w:numId w:val="5"/>
-        </w:numPr>
-        <w:spacing w:line="400" w:lineRule="exact"/>
-        <w:contextualSpacing w:val="0"/>
-        <w:rPr>
-          <w:rFonts w:ascii="HarmonyOS Sans SC" w:eastAsia="HarmonyOS Sans SC" w:hAnsi="HarmonyOS Sans SC" w:hint="eastAsia"/>
-          <w:sz w:val="22"/>
-          <w:szCs w:val="22"/>
-        </w:rPr>
-      </w:pPr>
+        <w:t>正则表达式，学起来比想象得要简单一些，不过还是要多加与AI练习，别等到后面学一次等要用的时候却忘了（而且这个也一定是期中考点吧）</w:t>
+      </w:r>
     </w:p>
     <w:p>
       <w:pPr>
@@ -1892,7 +2329,7 @@
           <w:szCs w:val="22"/>
         </w:rPr>
       </w:pPr>
-      <w:hyperlink r:id="rId11" w:history="1">
+      <w:hyperlink r:id="rId16" w:history="1">
         <w:r>
           <w:rPr>
             <w:rStyle w:val="af3"/>
@@ -1912,7 +2349,7 @@
     <w:p/>
     <w:p/>
     <w:sectPr>
-      <w:footerReference w:type="default" r:id="rId12"/>
+      <w:footerReference w:type="default" r:id="rId17"/>
       <w:pgSz w:w="11906" w:h="16838"/>
       <w:pgMar w:top="1440" w:right="991" w:bottom="1440" w:left="1418" w:header="851" w:footer="992" w:gutter="0"/>
       <w:cols w:space="425"/>

</xml_diff>